<commit_message>
Finish the document Change the "Scenario" to "Method"
</commit_message>
<xml_diff>
--- a/PenPaperSample.docx
+++ b/PenPaperSample.docx
@@ -3,16 +3,90 @@
 <w:document xmlns:wpc="http://schemas.microsoft.com/office/word/2010/wordprocessingCanvas" xmlns:cx="http://schemas.microsoft.com/office/drawing/2014/chartex" xmlns:cx1="http://schemas.microsoft.com/office/drawing/2015/9/8/chartex" xmlns:cx2="http://schemas.microsoft.com/office/drawing/2015/10/21/chartex" xmlns:cx3="http://schemas.microsoft.com/office/drawing/2016/5/9/chartex" xmlns:cx4="http://schemas.microsoft.com/office/drawing/2016/5/10/chartex" xmlns:cx5="http://schemas.microsoft.com/office/drawing/2016/5/11/chartex" xmlns:cx6="http://schemas.microsoft.com/office/drawing/2016/5/12/chartex" xmlns:cx7="http://schemas.microsoft.com/office/drawing/2016/5/13/chartex" xmlns:cx8="http://schemas.microsoft.com/office/drawing/2016/5/14/chartex" xmlns:mc="http://schemas.openxmlformats.org/markup-compatibility/2006" xmlns:aink="http://schemas.microsoft.com/office/drawing/2016/ink" xmlns:am3d="http://schemas.microsoft.com/office/drawing/2017/model3d" xmlns:o="urn:schemas-microsoft-com:office:office" xmlns:r="http://schemas.openxmlformats.org/officeDocument/2006/relationships" xmlns:m="http://schemas.openxmlformats.org/officeDocument/2006/math" xmlns:v="urn:schemas-microsoft-com:vml" xmlns:wp14="http://schemas.microsoft.com/office/word/2010/wordprocessingDrawing" xmlns:wp="http://schemas.openxmlformats.org/drawingml/2006/wordprocessingDrawing" xmlns:w10="urn:schemas-microsoft-com:office:word" xmlns:w="http://schemas.openxmlformats.org/wordprocessingml/2006/main" xmlns:w14="http://schemas.microsoft.com/office/word/2010/wordml" xmlns:w15="http://schemas.microsoft.com/office/word/2012/wordml" xmlns:w16cid="http://schemas.microsoft.com/office/word/2016/wordml/cid" xmlns:w16se="http://schemas.microsoft.com/office/word/2015/wordml/symex" xmlns:wpg="http://schemas.microsoft.com/office/word/2010/wordprocessingGroup" xmlns:wpi="http://schemas.microsoft.com/office/word/2010/wordprocessingInk" xmlns:wne="http://schemas.microsoft.com/office/word/2006/wordml" xmlns:wps="http://schemas.microsoft.com/office/word/2010/wordprocessingShape" mc:Ignorable="w14 w15 w16se w16cid wp14">
   <w:body>
     <w:p>
-      <w:r>
-        <w:rPr>
-          <w:rFonts w:hint="eastAsia"/>
+      <w:pPr>
+        <w:rPr>
+          <w:sz w:val="32"/>
+          <w:szCs w:val="32"/>
+        </w:rPr>
+      </w:pPr>
+      <w:r>
+        <w:rPr>
+          <w:rFonts w:hint="eastAsia"/>
+          <w:sz w:val="32"/>
+          <w:szCs w:val="32"/>
         </w:rPr>
         <w:t>P</w:t>
       </w:r>
       <w:r>
+        <w:rPr>
+          <w:sz w:val="32"/>
+          <w:szCs w:val="32"/>
+        </w:rPr>
         <w:t>enPaper Sample Code for Windows Application</w:t>
       </w:r>
     </w:p>
+    <w:p>
+      <w:r>
+        <w:rPr>
+          <w:rFonts w:hint="eastAsia"/>
+        </w:rPr>
+        <w:t>D</w:t>
+      </w:r>
+      <w:r>
+        <w:t>ate: 2018/3/27</w:t>
+      </w:r>
+    </w:p>
+    <w:p>
+      <w:pPr>
+        <w:rPr>
+          <w:rFonts w:hint="eastAsia"/>
+        </w:rPr>
+      </w:pPr>
+    </w:p>
+    <w:p>
+      <w:r>
+        <w:t>Th</w:t>
+      </w:r>
+      <w:r>
+        <w:t>e</w:t>
+      </w:r>
+      <w:r>
+        <w:t xml:space="preserve"> sample code and program demonstrate the procedure to </w:t>
+      </w:r>
+      <w:r>
+        <w:t>communicate</w:t>
+      </w:r>
+      <w:r>
+        <w:t xml:space="preserve"> </w:t>
+      </w:r>
+      <w:r>
+        <w:t>with</w:t>
+      </w:r>
+      <w:r>
+        <w:t xml:space="preserve"> the PenPaper device and get the </w:t>
+      </w:r>
+      <w:r>
+        <w:t xml:space="preserve">data of the </w:t>
+      </w:r>
+      <w:r>
+        <w:t>pen position and button status of the PenPaper. To test th</w:t>
+      </w:r>
+      <w:r>
+        <w:t>is</w:t>
+      </w:r>
+      <w:r>
+        <w:t xml:space="preserve"> sample program, you have to pair the PenPaper with Windows by the system</w:t>
+      </w:r>
+      <w:r>
+        <w:t>’s adding device</w:t>
+      </w:r>
+      <w:r>
+        <w:t xml:space="preserve"> manner first. </w:t>
+      </w:r>
+      <w:r>
+        <w:t>The PenPaper is a Bluetooth LE device, a Bluetooth LE enabled Windows system is necessary to pair with the PenPaper.</w:t>
+      </w:r>
+    </w:p>
     <w:p/>
     <w:p>
       <w:r>
@@ -22,158 +96,1455 @@
         <w:t>T</w:t>
       </w:r>
       <w:r>
-        <w:t xml:space="preserve">here are two </w:t>
-      </w:r>
-      <w:r>
-        <w:t>methods</w:t>
-      </w:r>
-      <w:r>
-        <w:t xml:space="preserve"> to use the PenPaper as </w:t>
-      </w:r>
-      <w:r>
-        <w:t>a dedicated</w:t>
-      </w:r>
-      <w:r>
-        <w:t xml:space="preserve"> input device </w:t>
-      </w:r>
-      <w:r>
-        <w:t>for</w:t>
+        <w:t xml:space="preserve">here are two methods used in the sample code to communicate with </w:t>
+      </w:r>
+      <w:r>
+        <w:t xml:space="preserve">the </w:t>
+      </w:r>
+      <w:r>
+        <w:t>Pe</w:t>
+      </w:r>
+      <w:r>
+        <w:rPr>
+          <w:rFonts w:hint="eastAsia"/>
+        </w:rPr>
+        <w:t>n</w:t>
+      </w:r>
+      <w:r>
+        <w:t>Paper:</w:t>
+      </w:r>
+    </w:p>
+    <w:p/>
+    <w:p>
+      <w:r>
+        <w:rPr>
+          <w:rFonts w:hint="eastAsia"/>
+        </w:rPr>
+        <w:t>M</w:t>
+      </w:r>
+      <w:r>
+        <w:t>ethod 1: PenPaper HID Mini-driver</w:t>
+      </w:r>
+    </w:p>
+    <w:p>
+      <w:r>
+        <w:rPr>
+          <w:rFonts w:hint="eastAsia"/>
+        </w:rPr>
+        <w:t>M</w:t>
+      </w:r>
+      <w:r>
+        <w:t>ethod 2: BluetoothGATTxxx functions</w:t>
+      </w:r>
+    </w:p>
+    <w:p/>
+    <w:p>
+      <w:r>
+        <w:t xml:space="preserve">These two methods can not work at the same time. </w:t>
+      </w:r>
+      <w:r>
+        <w:t>If the Windows system has installed the PenPaper HID mini-driver, then the method 1 will work with the driver to get the Pen</w:t>
+      </w:r>
+      <w:r>
+        <w:rPr>
+          <w:rFonts w:hint="eastAsia"/>
+        </w:rPr>
+        <w:t>P</w:t>
+      </w:r>
+      <w:r>
+        <w:t xml:space="preserve">aper </w:t>
+      </w:r>
+      <w:r>
+        <w:t>position data</w:t>
+      </w:r>
+      <w:r>
+        <w:t xml:space="preserve"> and button status. In this situation, the method 2 cannot work because</w:t>
+      </w:r>
+      <w:r>
+        <w:t xml:space="preserve"> the BluetoothGATTxxx functions need a</w:t>
+      </w:r>
+      <w:r>
+        <w:t>n</w:t>
       </w:r>
       <w:r>
         <w:t xml:space="preserve"> </w:t>
       </w:r>
       <w:r>
-        <w:t>your</w:t>
-      </w:r>
-      <w:r>
-        <w:t xml:space="preserve"> Windows application. </w:t>
-      </w:r>
-      <w:r>
-        <w:t>One</w:t>
-      </w:r>
-      <w:r>
-        <w:t xml:space="preserve"> is to communicate with the PenPaper HID mini-driver, another is</w:t>
+        <w:t xml:space="preserve">input of the BluetoothLE device </w:t>
+      </w:r>
+      <w:r>
+        <w:t>HANDLE</w:t>
+      </w:r>
+      <w:r>
+        <w:t>, but the HANDLE</w:t>
+      </w:r>
+      <w:r>
+        <w:t xml:space="preserve"> of the Pen</w:t>
+      </w:r>
+      <w:r>
+        <w:rPr>
+          <w:rFonts w:hint="eastAsia"/>
+        </w:rPr>
+        <w:t>P</w:t>
+      </w:r>
+      <w:r>
+        <w:t xml:space="preserve">aper device </w:t>
+      </w:r>
+      <w:r>
+        <w:t xml:space="preserve">is </w:t>
+      </w:r>
+      <w:r>
+        <w:t xml:space="preserve">already </w:t>
+      </w:r>
+      <w:r>
+        <w:t>own</w:t>
+      </w:r>
+      <w:r>
+        <w:t>ed</w:t>
+      </w:r>
+      <w:r>
+        <w:t xml:space="preserve"> the PenPaper </w:t>
+      </w:r>
+      <w:r>
+        <w:t>HID mini-driver</w:t>
+      </w:r>
+      <w:r>
+        <w:t>.</w:t>
+      </w:r>
+    </w:p>
+    <w:p/>
+    <w:p>
+      <w:r>
+        <w:rPr>
+          <w:rFonts w:hint="eastAsia"/>
+        </w:rPr>
+        <w:t>C</w:t>
+      </w:r>
+      <w:r>
+        <w:t>onversely, if the Windows system do</w:t>
+      </w:r>
+      <w:r>
+        <w:t>es</w:t>
+      </w:r>
+      <w:r>
+        <w:t xml:space="preserve"> not install the PenPaper HID mini-driver, the method 1 cannot work because the driver </w:t>
+      </w:r>
+      <w:r>
+        <w:t xml:space="preserve">did not exist. The application </w:t>
+      </w:r>
+      <w:r>
+        <w:t>can</w:t>
+      </w:r>
+      <w:r>
+        <w:t xml:space="preserve"> get the HANDLE of the Pen</w:t>
+      </w:r>
+      <w:r>
+        <w:rPr>
+          <w:rFonts w:hint="eastAsia"/>
+        </w:rPr>
+        <w:t>P</w:t>
+      </w:r>
+      <w:r>
+        <w:t xml:space="preserve">aper device and then call </w:t>
+      </w:r>
+      <w:r>
+        <w:t xml:space="preserve">to </w:t>
+      </w:r>
+      <w:r>
+        <w:t>the BluetoothGATTxxx functions to communicate with the PenPaper device directly.</w:t>
+      </w:r>
+    </w:p>
+    <w:p/>
+    <w:p>
+      <w:r>
+        <w:t>T</w:t>
+      </w:r>
+      <w:r>
+        <w:rPr>
+          <w:rFonts w:hint="eastAsia"/>
+        </w:rPr>
+        <w:t>h</w:t>
+      </w:r>
+      <w:r>
+        <w:t>e sample program check</w:t>
+      </w:r>
+      <w:r>
+        <w:t>s</w:t>
+      </w:r>
+      <w:r>
+        <w:t xml:space="preserve"> if the Pen</w:t>
+      </w:r>
+      <w:r>
+        <w:rPr>
+          <w:rFonts w:hint="eastAsia"/>
+        </w:rPr>
+        <w:t>P</w:t>
+      </w:r>
+      <w:r>
+        <w:t>aper HID mini-driver exist</w:t>
+      </w:r>
+      <w:r>
+        <w:t>s</w:t>
+      </w:r>
+      <w:r>
+        <w:t xml:space="preserve"> or not </w:t>
+      </w:r>
+      <w:r>
+        <w:t>when it start</w:t>
+      </w:r>
+      <w:r>
+        <w:t>s</w:t>
+      </w:r>
+      <w:r>
+        <w:t xml:space="preserve">. </w:t>
+      </w:r>
+      <w:r>
+        <w:rPr>
+          <w:rFonts w:hint="eastAsia"/>
+        </w:rPr>
+        <w:t>I</w:t>
+      </w:r>
+      <w:r>
+        <w:t>f the driver exist</w:t>
+      </w:r>
+      <w:r>
+        <w:t>s</w:t>
+      </w:r>
+      <w:r>
+        <w:t>, the program create</w:t>
+      </w:r>
+      <w:r>
+        <w:t>s</w:t>
+      </w:r>
+      <w:r>
+        <w:t xml:space="preserve"> a handle to the driver and enable the function button “Connect to Driver”</w:t>
+      </w:r>
+      <w:r>
+        <w:t>,</w:t>
       </w:r>
       <w:r>
         <w:t xml:space="preserve"> </w:t>
       </w:r>
       <w:r>
-        <w:t>to use</w:t>
-      </w:r>
-      <w:r>
-        <w:t xml:space="preserve"> the BluetoothGATTxxx</w:t>
-      </w:r>
-      <w:r>
-        <w:t>()</w:t>
-      </w:r>
-      <w:r>
-        <w:t xml:space="preserve"> functions to connect to the PenPaper device.</w:t>
-      </w:r>
-      <w:r>
-        <w:t xml:space="preserve"> </w:t>
-      </w:r>
-      <w:r>
-        <w:t>These two methods cannot work at the same time</w:t>
-      </w:r>
-      <w:r>
-        <w:t>, t</w:t>
-      </w:r>
-      <w:r>
-        <w:t>o use which method depends on whether the Windows ha</w:t>
-      </w:r>
-      <w:r>
-        <w:t>s</w:t>
-      </w:r>
-      <w:r>
-        <w:t xml:space="preserve"> installed the PenPaper HID mini-driver or not.</w:t>
-      </w:r>
-      <w:r>
-        <w:t xml:space="preserve"> </w:t>
+        <w:t>which indicates that the method 1 will be used to get data from PenPaper.</w:t>
+      </w:r>
+      <w:r>
+        <w:t xml:space="preserve"> Otherwise, </w:t>
+      </w:r>
+      <w:r>
+        <w:t>the “Connect to Device” button is enabled to indicate that the method 2 will be used.</w:t>
       </w:r>
     </w:p>
     <w:p/>
     <w:p>
       <w:r>
-        <w:t>I</w:t>
-      </w:r>
-      <w:r>
-        <w:t xml:space="preserve">f the </w:t>
-      </w:r>
-      <w:r>
-        <w:t xml:space="preserve">Windows has installed the PenPaper HID mini-driver, then your application can communicate with the driver to read the PenPaper data </w:t>
-      </w:r>
-      <w:r>
-        <w:t>such as the coordinate</w:t>
-      </w:r>
-      <w:r>
-        <w:t xml:space="preserve"> value</w:t>
-      </w:r>
-      <w:r>
-        <w:t>, button status</w:t>
+        <w:rPr>
+          <w:rFonts w:hint="eastAsia"/>
+        </w:rPr>
+        <w:t>C</w:t>
+      </w:r>
+      <w:r>
+        <w:t>lick the function button “Connect to Driver” or “Connect to Device”, which enabled, to start the test of the Pen</w:t>
+      </w:r>
+      <w:r>
+        <w:rPr>
+          <w:rFonts w:hint="eastAsia"/>
+        </w:rPr>
+        <w:t>P</w:t>
+      </w:r>
+      <w:r>
+        <w:t>aper. Use the pen of the Pen</w:t>
+      </w:r>
+      <w:r>
+        <w:rPr>
+          <w:rFonts w:hint="eastAsia"/>
+        </w:rPr>
+        <w:t>P</w:t>
+      </w:r>
+      <w:r>
+        <w:t>aper to draw on the Pen</w:t>
+      </w:r>
+      <w:r>
+        <w:rPr>
+          <w:rFonts w:hint="eastAsia"/>
+        </w:rPr>
+        <w:t>P</w:t>
+      </w:r>
+      <w:r>
+        <w:t>aper and the program will immediately show the position data and button status, plus the pressure-sensitive stroke in the client area of the program.</w:t>
+      </w:r>
+    </w:p>
+    <w:p/>
+    <w:p>
+      <w:pPr>
+        <w:rPr>
+          <w:b/>
+          <w:sz w:val="28"/>
+          <w:szCs w:val="28"/>
+        </w:rPr>
+      </w:pPr>
+      <w:bookmarkStart w:id="0" w:name="_GoBack"/>
+      <w:bookmarkEnd w:id="0"/>
+      <w:r>
+        <w:rPr>
+          <w:b/>
+          <w:sz w:val="28"/>
+          <w:szCs w:val="28"/>
+        </w:rPr>
+        <w:lastRenderedPageBreak/>
+        <w:t>Method 1: PenPaper Hid Mini-driver (</w:t>
+      </w:r>
+      <w:r>
+        <w:rPr>
+          <w:rFonts w:hint="eastAsia"/>
+          <w:b/>
+          <w:sz w:val="28"/>
+          <w:szCs w:val="28"/>
+        </w:rPr>
+        <w:t>D</w:t>
+      </w:r>
+      <w:r>
+        <w:rPr>
+          <w:b/>
+          <w:sz w:val="28"/>
+          <w:szCs w:val="28"/>
+        </w:rPr>
+        <w:t>river Interface Command</w:t>
+      </w:r>
+      <w:r>
+        <w:rPr>
+          <w:b/>
+          <w:sz w:val="28"/>
+          <w:szCs w:val="28"/>
+        </w:rPr>
+        <w:t>)</w:t>
+      </w:r>
+    </w:p>
+    <w:p/>
+    <w:p>
+      <w:r>
+        <w:rPr>
+          <w:rFonts w:hint="eastAsia"/>
+        </w:rPr>
+        <w:t>S</w:t>
+      </w:r>
+      <w:r>
+        <w:t>ince the PenPaper HID mini-driver emulates the PenPaper as a HID device, your application may communicate with the driver by the HID interface</w:t>
+      </w:r>
+      <w:r>
+        <w:t xml:space="preserve"> (HidD_xxx() functions)</w:t>
       </w:r>
       <w:r>
         <w:t xml:space="preserve">. </w:t>
       </w:r>
+      <w:r>
+        <w:t xml:space="preserve">The mostly used HID interface in the sample program are </w:t>
+      </w:r>
+      <w:r>
+        <w:rPr>
+          <w:rFonts w:hint="eastAsia"/>
+        </w:rPr>
+        <w:t>H</w:t>
+      </w:r>
+      <w:r>
+        <w:t xml:space="preserve">idD_SetFeature() and HidD_GetFeature() functions. For example, by calling the HidD_SetFeature() function, the program can </w:t>
+      </w:r>
+      <w:r>
+        <w:t>switch</w:t>
+      </w:r>
+      <w:r>
+        <w:t xml:space="preserve"> the working mode of the driver between the Pen Function mode and </w:t>
+      </w:r>
+      <w:r>
+        <w:t>Writing mode. Currently, the Pen</w:t>
+      </w:r>
+      <w:r>
+        <w:rPr>
+          <w:rFonts w:hint="eastAsia"/>
+        </w:rPr>
+        <w:t>P</w:t>
+      </w:r>
+      <w:r>
+        <w:t>aper HID mini-driver support the following interface command for applications:</w:t>
+      </w:r>
     </w:p>
     <w:p/>
     <w:p>
       <w:r>
         <w:rPr>
           <w:rFonts w:hint="eastAsia"/>
-        </w:rPr>
-        <w:t>I</w:t>
-      </w:r>
-      <w:r>
-        <w:t>f the Windows has not installed the PenPaper HID mini-driver,</w:t>
-      </w:r>
-      <w:r>
-        <w:t xml:space="preserve"> then</w:t>
-      </w:r>
-      <w:r>
-        <w:t xml:space="preserve"> </w:t>
-      </w:r>
-      <w:r>
-        <w:t>your</w:t>
-      </w:r>
-      <w:r>
-        <w:t xml:space="preserve"> </w:t>
-      </w:r>
-      <w:r>
-        <w:t>application has to connect to the PenPaper directly by use the BluetoothGATTxxx() functions to get the PenPaper’s coordinate and status data.</w:t>
-      </w:r>
-    </w:p>
+          <w:b/>
+        </w:rPr>
+        <w:t>F</w:t>
+      </w:r>
+      <w:r>
+        <w:rPr>
+          <w:b/>
+        </w:rPr>
+        <w:t>or HidD_SetFeature():</w:t>
+      </w:r>
+    </w:p>
+    <w:p/>
+    <w:tbl>
+      <w:tblPr>
+        <w:tblStyle w:val="a4"/>
+        <w:tblW w:w="0" w:type="auto"/>
+        <w:tblLook w:val="04A0" w:firstRow="1" w:lastRow="0" w:firstColumn="1" w:lastColumn="0" w:noHBand="0" w:noVBand="1"/>
+      </w:tblPr>
+      <w:tblGrid>
+        <w:gridCol w:w="1413"/>
+        <w:gridCol w:w="6883"/>
+      </w:tblGrid>
+      <w:tr>
+        <w:tc>
+          <w:tcPr>
+            <w:tcW w:w="1413" w:type="dxa"/>
+          </w:tcPr>
+          <w:p>
+            <w:pPr>
+              <w:jc w:val="center"/>
+            </w:pPr>
+            <w:r>
+              <w:rPr>
+                <w:rFonts w:hint="eastAsia"/>
+              </w:rPr>
+              <w:t>C</w:t>
+            </w:r>
+            <w:r>
+              <w:t>ode</w:t>
+            </w:r>
+          </w:p>
+        </w:tc>
+        <w:tc>
+          <w:tcPr>
+            <w:tcW w:w="6883" w:type="dxa"/>
+          </w:tcPr>
+          <w:p>
+            <w:pPr>
+              <w:jc w:val="center"/>
+            </w:pPr>
+            <w:r>
+              <w:rPr>
+                <w:rFonts w:hint="eastAsia"/>
+              </w:rPr>
+              <w:t>C</w:t>
+            </w:r>
+            <w:r>
+              <w:t xml:space="preserve">ommand and </w:t>
+            </w:r>
+            <w:r>
+              <w:rPr>
+                <w:rFonts w:hint="eastAsia"/>
+              </w:rPr>
+              <w:t>P</w:t>
+            </w:r>
+            <w:r>
+              <w:t>arameter</w:t>
+            </w:r>
+          </w:p>
+        </w:tc>
+      </w:tr>
+      <w:tr>
+        <w:tc>
+          <w:tcPr>
+            <w:tcW w:w="1413" w:type="dxa"/>
+          </w:tcPr>
+          <w:p>
+            <w:r>
+              <w:t>0x01</w:t>
+            </w:r>
+            <w:r>
+              <w:tab/>
+            </w:r>
+          </w:p>
+        </w:tc>
+        <w:tc>
+          <w:tcPr>
+            <w:tcW w:w="6883" w:type="dxa"/>
+          </w:tcPr>
+          <w:p>
+            <w:r>
+              <w:t>COMMAND_ENABLE_PEN_FUNCTION</w:t>
+            </w:r>
+          </w:p>
+        </w:tc>
+      </w:tr>
+      <w:tr>
+        <w:tc>
+          <w:tcPr>
+            <w:tcW w:w="1413" w:type="dxa"/>
+          </w:tcPr>
+          <w:p>
+            <w:r>
+              <w:rPr>
+                <w:rFonts w:hint="eastAsia"/>
+              </w:rPr>
+              <w:t>0</w:t>
+            </w:r>
+            <w:r>
+              <w:t>x02</w:t>
+            </w:r>
+          </w:p>
+        </w:tc>
+        <w:tc>
+          <w:tcPr>
+            <w:tcW w:w="6883" w:type="dxa"/>
+          </w:tcPr>
+          <w:p>
+            <w:r>
+              <w:t>COMMAND_DISABLE_PEN_FUNCTION</w:t>
+            </w:r>
+          </w:p>
+        </w:tc>
+      </w:tr>
+      <w:tr>
+        <w:tc>
+          <w:tcPr>
+            <w:tcW w:w="1413" w:type="dxa"/>
+          </w:tcPr>
+          <w:p>
+            <w:r>
+              <w:rPr>
+                <w:rFonts w:hint="eastAsia"/>
+              </w:rPr>
+              <w:t>0</w:t>
+            </w:r>
+            <w:r>
+              <w:t>x03</w:t>
+            </w:r>
+          </w:p>
+        </w:tc>
+        <w:tc>
+          <w:tcPr>
+            <w:tcW w:w="6883" w:type="dxa"/>
+          </w:tcPr>
+          <w:p>
+            <w:r>
+              <w:t>COMMAND_ENABLE_WRITING_MODE</w:t>
+            </w:r>
+          </w:p>
+        </w:tc>
+      </w:tr>
+      <w:tr>
+        <w:tc>
+          <w:tcPr>
+            <w:tcW w:w="1413" w:type="dxa"/>
+          </w:tcPr>
+          <w:p>
+            <w:r>
+              <w:rPr>
+                <w:rFonts w:hint="eastAsia"/>
+              </w:rPr>
+              <w:t>0</w:t>
+            </w:r>
+            <w:r>
+              <w:t>x04</w:t>
+            </w:r>
+          </w:p>
+        </w:tc>
+        <w:tc>
+          <w:tcPr>
+            <w:tcW w:w="6883" w:type="dxa"/>
+          </w:tcPr>
+          <w:p>
+            <w:r>
+              <w:t>COMMAND_DISABLE_WRITING_MODE</w:t>
+            </w:r>
+          </w:p>
+        </w:tc>
+      </w:tr>
+      <w:tr>
+        <w:tc>
+          <w:tcPr>
+            <w:tcW w:w="1413" w:type="dxa"/>
+          </w:tcPr>
+          <w:p>
+            <w:r>
+              <w:rPr>
+                <w:rFonts w:hint="eastAsia"/>
+              </w:rPr>
+              <w:t>0</w:t>
+            </w:r>
+            <w:r>
+              <w:t>x05</w:t>
+            </w:r>
+          </w:p>
+        </w:tc>
+        <w:tc>
+          <w:tcPr>
+            <w:tcW w:w="6883" w:type="dxa"/>
+          </w:tcPr>
+          <w:p>
+            <w:r>
+              <w:rPr>
+                <w:rFonts w:hint="eastAsia"/>
+              </w:rPr>
+              <w:t>R</w:t>
+            </w:r>
+            <w:r>
+              <w:t>eserved</w:t>
+            </w:r>
+          </w:p>
+        </w:tc>
+      </w:tr>
+      <w:tr>
+        <w:tc>
+          <w:tcPr>
+            <w:tcW w:w="1413" w:type="dxa"/>
+          </w:tcPr>
+          <w:p>
+            <w:r>
+              <w:rPr>
+                <w:rFonts w:hint="eastAsia"/>
+              </w:rPr>
+              <w:t>0</w:t>
+            </w:r>
+            <w:r>
+              <w:t>x06</w:t>
+            </w:r>
+          </w:p>
+        </w:tc>
+        <w:tc>
+          <w:tcPr>
+            <w:tcW w:w="6883" w:type="dxa"/>
+          </w:tcPr>
+          <w:p>
+            <w:r>
+              <w:t>COMMAND_SET_TRACKING_AREA</w:t>
+            </w:r>
+          </w:p>
+          <w:p>
+            <w:r>
+              <w:t>Parameter:</w:t>
+            </w:r>
+            <w:r>
+              <w:tab/>
+            </w:r>
+            <w:r>
+              <w:t>UCHAR_DATA_1:</w:t>
+            </w:r>
+            <w:r>
+              <w:tab/>
+              <w:t>Orientation</w:t>
+            </w:r>
+          </w:p>
+          <w:p>
+            <w:r>
+              <w:tab/>
+            </w:r>
+            <w:r>
+              <w:tab/>
+            </w:r>
+            <w:r>
+              <w:tab/>
+              <w:t>USHORT_DATA_1:</w:t>
+            </w:r>
+            <w:r>
+              <w:tab/>
+              <w:t>Tracking Area Left Margin</w:t>
+            </w:r>
+          </w:p>
+          <w:p>
+            <w:r>
+              <w:tab/>
+            </w:r>
+            <w:r>
+              <w:tab/>
+            </w:r>
+            <w:r>
+              <w:tab/>
+            </w:r>
+            <w:r>
+              <w:t>USHORT_DATA_2:</w:t>
+            </w:r>
+            <w:r>
+              <w:tab/>
+              <w:t>Tracking Area Top Margin</w:t>
+            </w:r>
+          </w:p>
+          <w:p>
+            <w:r>
+              <w:tab/>
+            </w:r>
+            <w:r>
+              <w:tab/>
+            </w:r>
+            <w:r>
+              <w:tab/>
+            </w:r>
+            <w:r>
+              <w:t>USHORT_DATA_3:</w:t>
+            </w:r>
+            <w:r>
+              <w:tab/>
+              <w:t>Tracking Area Width</w:t>
+            </w:r>
+          </w:p>
+          <w:p>
+            <w:r>
+              <w:tab/>
+            </w:r>
+            <w:r>
+              <w:tab/>
+            </w:r>
+            <w:r>
+              <w:tab/>
+            </w:r>
+            <w:r>
+              <w:t>USHORT_DATA_4:</w:t>
+            </w:r>
+            <w:r>
+              <w:tab/>
+              <w:t>Tracking Area Height</w:t>
+            </w:r>
+          </w:p>
+        </w:tc>
+      </w:tr>
+      <w:tr>
+        <w:tc>
+          <w:tcPr>
+            <w:tcW w:w="1413" w:type="dxa"/>
+          </w:tcPr>
+          <w:p>
+            <w:r>
+              <w:rPr>
+                <w:rFonts w:hint="eastAsia"/>
+              </w:rPr>
+              <w:t>0</w:t>
+            </w:r>
+            <w:r>
+              <w:t>x07</w:t>
+            </w:r>
+          </w:p>
+        </w:tc>
+        <w:tc>
+          <w:tcPr>
+            <w:tcW w:w="6883" w:type="dxa"/>
+          </w:tcPr>
+          <w:p>
+            <w:r>
+              <w:rPr>
+                <w:rFonts w:hint="eastAsia"/>
+              </w:rPr>
+              <w:t>R</w:t>
+            </w:r>
+            <w:r>
+              <w:t>eserved</w:t>
+            </w:r>
+          </w:p>
+        </w:tc>
+      </w:tr>
+      <w:tr>
+        <w:tc>
+          <w:tcPr>
+            <w:tcW w:w="1413" w:type="dxa"/>
+          </w:tcPr>
+          <w:p>
+            <w:r>
+              <w:rPr>
+                <w:rFonts w:hint="eastAsia"/>
+              </w:rPr>
+              <w:t>0</w:t>
+            </w:r>
+            <w:r>
+              <w:t>x08</w:t>
+            </w:r>
+          </w:p>
+        </w:tc>
+        <w:tc>
+          <w:tcPr>
+            <w:tcW w:w="6883" w:type="dxa"/>
+          </w:tcPr>
+          <w:p>
+            <w:r>
+              <w:t>COMMAND_SET_ORIENTATION</w:t>
+            </w:r>
+          </w:p>
+        </w:tc>
+      </w:tr>
+      <w:tr>
+        <w:tc>
+          <w:tcPr>
+            <w:tcW w:w="1413" w:type="dxa"/>
+          </w:tcPr>
+          <w:p>
+            <w:r>
+              <w:rPr>
+                <w:rFonts w:hint="eastAsia"/>
+              </w:rPr>
+              <w:t>0</w:t>
+            </w:r>
+            <w:r>
+              <w:t>x09</w:t>
+            </w:r>
+          </w:p>
+        </w:tc>
+        <w:tc>
+          <w:tcPr>
+            <w:tcW w:w="6883" w:type="dxa"/>
+          </w:tcPr>
+          <w:p>
+            <w:r>
+              <w:t>COMMAND_SET_PRESSURE_LEVEL</w:t>
+            </w:r>
+          </w:p>
+          <w:p>
+            <w:r>
+              <w:t>Parameter:</w:t>
+            </w:r>
+            <w:r>
+              <w:tab/>
+              <w:t>UCHAR_DATA_1:</w:t>
+            </w:r>
+            <w:r>
+              <w:tab/>
+              <w:t>Pressure Adjust Level</w:t>
+            </w:r>
+          </w:p>
+          <w:p>
+            <w:pPr>
+              <w:ind w:left="480" w:firstLine="480"/>
+            </w:pPr>
+            <w:r>
+              <w:tab/>
+              <w:t>UCHAR_DATA_2:</w:t>
+            </w:r>
+            <w:r>
+              <w:tab/>
+              <w:t>Position of the Pressure Value 1</w:t>
+            </w:r>
+          </w:p>
+          <w:p>
+            <w:pPr>
+              <w:ind w:left="480" w:firstLine="480"/>
+            </w:pPr>
+            <w:r>
+              <w:tab/>
+            </w:r>
+            <w:r>
+              <w:tab/>
+            </w:r>
+            <w:r>
+              <w:tab/>
+            </w:r>
+            <w:r>
+              <w:tab/>
+            </w:r>
+            <w:r>
+              <w:tab/>
+              <w:t xml:space="preserve">in the pressure table. There are </w:t>
+            </w:r>
+          </w:p>
+          <w:p>
+            <w:pPr>
+              <w:ind w:left="480" w:firstLine="480"/>
+            </w:pPr>
+            <w:r>
+              <w:tab/>
+            </w:r>
+            <w:r>
+              <w:tab/>
+            </w:r>
+            <w:r>
+              <w:tab/>
+            </w:r>
+            <w:r>
+              <w:tab/>
+            </w:r>
+            <w:r>
+              <w:tab/>
+              <w:t xml:space="preserve">1024 values for each pressure </w:t>
+            </w:r>
+          </w:p>
+          <w:p>
+            <w:pPr>
+              <w:ind w:left="480" w:firstLine="480"/>
+            </w:pPr>
+            <w:r>
+              <w:tab/>
+            </w:r>
+            <w:r>
+              <w:tab/>
+            </w:r>
+            <w:r>
+              <w:tab/>
+            </w:r>
+            <w:r>
+              <w:tab/>
+            </w:r>
+            <w:r>
+              <w:tab/>
+              <w:t>table</w:t>
+            </w:r>
+            <w:r>
+              <w:rPr>
+                <w:rFonts w:hint="eastAsia"/>
+              </w:rPr>
+              <w:t>.</w:t>
+            </w:r>
+          </w:p>
+          <w:p>
+            <w:pPr>
+              <w:ind w:left="480" w:firstLine="480"/>
+            </w:pPr>
+            <w:r>
+              <w:tab/>
+              <w:t>USHORT_DATA_1:</w:t>
+            </w:r>
+            <w:r>
+              <w:tab/>
+              <w:t>Pressure Value 1</w:t>
+            </w:r>
+          </w:p>
+          <w:p>
+            <w:pPr>
+              <w:ind w:left="480" w:firstLine="480"/>
+            </w:pPr>
+            <w:r>
+              <w:tab/>
+              <w:t>USHORT_DATA_2:</w:t>
+            </w:r>
+            <w:r>
+              <w:tab/>
+              <w:t>Pressure Value 2</w:t>
+            </w:r>
+          </w:p>
+          <w:p>
+            <w:pPr>
+              <w:ind w:left="480" w:firstLine="480"/>
+            </w:pPr>
+            <w:r>
+              <w:tab/>
+              <w:t>USHORT_DATA_3:</w:t>
+            </w:r>
+            <w:r>
+              <w:tab/>
+              <w:t>Pressure Value 3</w:t>
+            </w:r>
+          </w:p>
+          <w:p>
+            <w:pPr>
+              <w:ind w:left="480" w:firstLine="480"/>
+            </w:pPr>
+            <w:r>
+              <w:tab/>
+              <w:t>USHORT_DATA_4:</w:t>
+            </w:r>
+            <w:r>
+              <w:tab/>
+              <w:t>Pressure Value 4</w:t>
+            </w:r>
+          </w:p>
+        </w:tc>
+      </w:tr>
+      <w:tr>
+        <w:tc>
+          <w:tcPr>
+            <w:tcW w:w="1413" w:type="dxa"/>
+          </w:tcPr>
+          <w:p>
+            <w:r>
+              <w:rPr>
+                <w:rFonts w:hint="eastAsia"/>
+              </w:rPr>
+              <w:t>0</w:t>
+            </w:r>
+            <w:r>
+              <w:t>x0A</w:t>
+            </w:r>
+          </w:p>
+        </w:tc>
+        <w:tc>
+          <w:tcPr>
+            <w:tcW w:w="6883" w:type="dxa"/>
+          </w:tcPr>
+          <w:p>
+            <w:r>
+              <w:t>COMMAND_SET_CLICK_THRESHOLD</w:t>
+            </w:r>
+          </w:p>
+          <w:p>
+            <w:r>
+              <w:t>Parameter:</w:t>
+            </w:r>
+            <w:r>
+              <w:tab/>
+              <w:t>UCHAR_DATA_1:</w:t>
+            </w:r>
+            <w:r>
+              <w:tab/>
+              <w:t>Click Threshold Level</w:t>
+            </w:r>
+          </w:p>
+          <w:p>
+            <w:r>
+              <w:lastRenderedPageBreak/>
+              <w:tab/>
+            </w:r>
+            <w:r>
+              <w:tab/>
+            </w:r>
+            <w:r>
+              <w:tab/>
+              <w:t>USHORT_DATA_1:</w:t>
+            </w:r>
+            <w:r>
+              <w:tab/>
+              <w:t>Tip On Threshold</w:t>
+            </w:r>
+          </w:p>
+          <w:p>
+            <w:r>
+              <w:tab/>
+            </w:r>
+            <w:r>
+              <w:tab/>
+            </w:r>
+            <w:r>
+              <w:tab/>
+              <w:t>USHORT_DATA_2:</w:t>
+            </w:r>
+            <w:r>
+              <w:tab/>
+              <w:t>Tip Off Threshold</w:t>
+            </w:r>
+          </w:p>
+        </w:tc>
+      </w:tr>
+      <w:tr>
+        <w:tc>
+          <w:tcPr>
+            <w:tcW w:w="1413" w:type="dxa"/>
+          </w:tcPr>
+          <w:p>
+            <w:r>
+              <w:rPr>
+                <w:rFonts w:hint="eastAsia"/>
+              </w:rPr>
+              <w:lastRenderedPageBreak/>
+              <w:t>0</w:t>
+            </w:r>
+            <w:r>
+              <w:t>x0B</w:t>
+            </w:r>
+          </w:p>
+        </w:tc>
+        <w:tc>
+          <w:tcPr>
+            <w:tcW w:w="6883" w:type="dxa"/>
+          </w:tcPr>
+          <w:p>
+            <w:r>
+              <w:t>COMMAND_SET_FEATURE_NUMBER_RETURNED</w:t>
+            </w:r>
+          </w:p>
+          <w:p>
+            <w:r>
+              <w:rPr>
+                <w:rFonts w:hint="eastAsia"/>
+              </w:rPr>
+              <w:t>P</w:t>
+            </w:r>
+            <w:r>
+              <w:t xml:space="preserve">arameter: </w:t>
+            </w:r>
+            <w:r>
+              <w:tab/>
+            </w:r>
+            <w:r>
+              <w:t>UCHAR_DATA_1:</w:t>
+            </w:r>
+            <w:r>
+              <w:tab/>
+              <w:t>The set number of the Feature</w:t>
+            </w:r>
+          </w:p>
+          <w:p>
+            <w:r>
+              <w:tab/>
+            </w:r>
+            <w:r>
+              <w:tab/>
+            </w:r>
+            <w:r>
+              <w:tab/>
+            </w:r>
+            <w:r>
+              <w:tab/>
+            </w:r>
+            <w:r>
+              <w:tab/>
+            </w:r>
+            <w:r>
+              <w:tab/>
+            </w:r>
+            <w:r>
+              <w:tab/>
+            </w:r>
+            <w:r>
+              <w:t xml:space="preserve">content that returned by the </w:t>
+            </w:r>
+          </w:p>
+          <w:p>
+            <w:r>
+              <w:tab/>
+            </w:r>
+            <w:r>
+              <w:tab/>
+            </w:r>
+            <w:r>
+              <w:tab/>
+            </w:r>
+            <w:r>
+              <w:tab/>
+            </w:r>
+            <w:r>
+              <w:tab/>
+            </w:r>
+            <w:r>
+              <w:tab/>
+            </w:r>
+            <w:r>
+              <w:tab/>
+            </w:r>
+            <w:r>
+              <w:t>IOCTL_UMDF_HID_GET_FEATURE</w:t>
+            </w:r>
+          </w:p>
+        </w:tc>
+      </w:tr>
+    </w:tbl>
+    <w:p/>
     <w:p>
       <w:pPr>
         <w:rPr>
-          <w:rFonts w:hint="eastAsia"/>
+          <w:b/>
         </w:rPr>
       </w:pPr>
+      <w:r>
+        <w:rPr>
+          <w:rFonts w:hint="eastAsia"/>
+          <w:b/>
+        </w:rPr>
+        <w:t>F</w:t>
+      </w:r>
+      <w:r>
+        <w:rPr>
+          <w:b/>
+        </w:rPr>
+        <w:t>or HidD_GetFeature():</w:t>
+      </w:r>
+    </w:p>
+    <w:p>
+      <w:r>
+        <w:rPr>
+          <w:rFonts w:hint="eastAsia"/>
+        </w:rPr>
+        <w:t>B</w:t>
+      </w:r>
+      <w:r>
+        <w:t>ased on the Feature Number set by the above command 0x0B (</w:t>
+      </w:r>
+      <w:r>
+        <w:t>COMMAND_SET_FEATURE_NUMBER_RETURNED</w:t>
+      </w:r>
+      <w:r>
+        <w:t>), the HidD_GetFeature() function has different return value.</w:t>
+      </w:r>
     </w:p>
     <w:p/>
-    <w:p>
-      <w:r>
-        <w:t>The following descriptions only briefly describe the procedure of the two methods.</w:t>
-      </w:r>
-    </w:p>
+    <w:tbl>
+      <w:tblPr>
+        <w:tblStyle w:val="a4"/>
+        <w:tblW w:w="8364" w:type="dxa"/>
+        <w:tblInd w:w="-5" w:type="dxa"/>
+        <w:tblLook w:val="04A0" w:firstRow="1" w:lastRow="0" w:firstColumn="1" w:lastColumn="0" w:noHBand="0" w:noVBand="1"/>
+      </w:tblPr>
+      <w:tblGrid>
+        <w:gridCol w:w="8364"/>
+      </w:tblGrid>
+      <w:tr>
+        <w:tc>
+          <w:tcPr>
+            <w:tcW w:w="8364" w:type="dxa"/>
+          </w:tcPr>
+          <w:p>
+            <w:pPr>
+              <w:pStyle w:val="a3"/>
+              <w:ind w:leftChars="0" w:left="0"/>
+            </w:pPr>
+            <w:r>
+              <w:rPr>
+                <w:rFonts w:hint="eastAsia"/>
+              </w:rPr>
+              <w:t>S</w:t>
+            </w:r>
+            <w:r>
+              <w:t>et number = 1</w:t>
+            </w:r>
+          </w:p>
+        </w:tc>
+      </w:tr>
+      <w:tr>
+        <w:tc>
+          <w:tcPr>
+            <w:tcW w:w="8364" w:type="dxa"/>
+          </w:tcPr>
+          <w:p>
+            <w:pPr>
+              <w:pStyle w:val="a3"/>
+              <w:ind w:leftChars="0" w:left="0"/>
+            </w:pPr>
+            <w:r>
+              <w:rPr>
+                <w:rFonts w:hint="eastAsia"/>
+              </w:rPr>
+              <w:t>R</w:t>
+            </w:r>
+            <w:r>
+              <w:t>eturn Value:</w:t>
+            </w:r>
+          </w:p>
+          <w:p>
+            <w:pPr>
+              <w:pStyle w:val="a3"/>
+              <w:ind w:leftChars="0" w:left="0"/>
+            </w:pPr>
+            <w:r>
+              <w:tab/>
+            </w:r>
+            <w:r>
+              <w:t>UCHAR_DATA_1:</w:t>
+            </w:r>
+            <w:r>
+              <w:tab/>
+              <w:t>Major version of the driver</w:t>
+            </w:r>
+          </w:p>
+          <w:p>
+            <w:pPr>
+              <w:pStyle w:val="a3"/>
+              <w:ind w:leftChars="0" w:left="0"/>
+            </w:pPr>
+            <w:r>
+              <w:tab/>
+            </w:r>
+            <w:r>
+              <w:t>UCHAR_DATA_2:</w:t>
+            </w:r>
+            <w:r>
+              <w:tab/>
+              <w:t>Minor version of the driver</w:t>
+            </w:r>
+          </w:p>
+        </w:tc>
+      </w:tr>
+    </w:tbl>
     <w:p/>
-    <w:p>
-      <w:r>
-        <w:rPr>
-          <w:rFonts w:hint="eastAsia"/>
-        </w:rPr>
-        <w:t>=</w:t>
-      </w:r>
-      <w:r>
-        <w:t>==================================================================</w:t>
+    <w:tbl>
+      <w:tblPr>
+        <w:tblStyle w:val="a4"/>
+        <w:tblW w:w="8364" w:type="dxa"/>
+        <w:tblInd w:w="-5" w:type="dxa"/>
+        <w:tblLook w:val="04A0" w:firstRow="1" w:lastRow="0" w:firstColumn="1" w:lastColumn="0" w:noHBand="0" w:noVBand="1"/>
+      </w:tblPr>
+      <w:tblGrid>
+        <w:gridCol w:w="8364"/>
+      </w:tblGrid>
+      <w:tr>
+        <w:tc>
+          <w:tcPr>
+            <w:tcW w:w="8364" w:type="dxa"/>
+          </w:tcPr>
+          <w:p>
+            <w:pPr>
+              <w:pStyle w:val="a3"/>
+              <w:ind w:leftChars="0" w:left="0"/>
+            </w:pPr>
+            <w:r>
+              <w:rPr>
+                <w:rFonts w:hint="eastAsia"/>
+              </w:rPr>
+              <w:t>S</w:t>
+            </w:r>
+            <w:r>
+              <w:t>et number = 2</w:t>
+            </w:r>
+          </w:p>
+        </w:tc>
+      </w:tr>
+      <w:tr>
+        <w:tc>
+          <w:tcPr>
+            <w:tcW w:w="8364" w:type="dxa"/>
+          </w:tcPr>
+          <w:p>
+            <w:pPr>
+              <w:pStyle w:val="a3"/>
+              <w:ind w:leftChars="0" w:left="0"/>
+            </w:pPr>
+            <w:r>
+              <w:rPr>
+                <w:rFonts w:hint="eastAsia"/>
+              </w:rPr>
+              <w:t>R</w:t>
+            </w:r>
+            <w:r>
+              <w:t xml:space="preserve">eturn </w:t>
+            </w:r>
+            <w:r>
+              <w:rPr>
+                <w:rFonts w:hint="eastAsia"/>
+              </w:rPr>
+              <w:t>Va</w:t>
+            </w:r>
+            <w:r>
+              <w:t>lue</w:t>
+            </w:r>
+            <w:r>
+              <w:rPr>
+                <w:rFonts w:hint="eastAsia"/>
+              </w:rPr>
+              <w:t>:</w:t>
+            </w:r>
+          </w:p>
+          <w:p>
+            <w:pPr>
+              <w:pStyle w:val="a3"/>
+            </w:pPr>
+            <w:r>
+              <w:t>UCHAR_DATA_1:</w:t>
+            </w:r>
+            <w:r>
+              <w:tab/>
+              <w:t>Current Orientation</w:t>
+            </w:r>
+          </w:p>
+          <w:p>
+            <w:pPr>
+              <w:pStyle w:val="a3"/>
+            </w:pPr>
+            <w:r>
+              <w:t>UCHAR_DATA_2:</w:t>
+            </w:r>
+            <w:r>
+              <w:tab/>
+              <w:t>Connection state of the PenPaper</w:t>
+            </w:r>
+          </w:p>
+          <w:p>
+            <w:pPr>
+              <w:pStyle w:val="a3"/>
+            </w:pPr>
+            <w:r>
+              <w:t>USHORT_DATA_1:</w:t>
+            </w:r>
+            <w:r>
+              <w:tab/>
+              <w:t>Working area left margin</w:t>
+            </w:r>
+          </w:p>
+          <w:p>
+            <w:pPr>
+              <w:pStyle w:val="a3"/>
+            </w:pPr>
+            <w:r>
+              <w:t>USHORT_DATA_2:</w:t>
+            </w:r>
+            <w:r>
+              <w:tab/>
+              <w:t>Working area top margin</w:t>
+            </w:r>
+          </w:p>
+          <w:p>
+            <w:pPr>
+              <w:pStyle w:val="a3"/>
+            </w:pPr>
+            <w:r>
+              <w:t>USHORT_DATA_3:</w:t>
+            </w:r>
+            <w:r>
+              <w:tab/>
+              <w:t>Width of the working area</w:t>
+            </w:r>
+          </w:p>
+          <w:p>
+            <w:pPr>
+              <w:pStyle w:val="a3"/>
+              <w:ind w:leftChars="0" w:left="0"/>
+            </w:pPr>
+            <w:r>
+              <w:tab/>
+            </w:r>
+            <w:r>
+              <w:t>USHORT_DATA_4:</w:t>
+            </w:r>
+            <w:r>
+              <w:tab/>
+              <w:t>Height of the working area</w:t>
+            </w:r>
+          </w:p>
+        </w:tc>
+      </w:tr>
+    </w:tbl>
+    <w:p/>
+    <w:p>
+      <w:r>
+        <w:rPr>
+          <w:rFonts w:hint="eastAsia"/>
+        </w:rPr>
+        <w:t>N</w:t>
+      </w:r>
+      <w:r>
+        <w:t>ote:</w:t>
+      </w:r>
+      <w:r>
+        <w:tab/>
+        <w:t xml:space="preserve">The PenPaper HID mini-driver use the struct </w:t>
       </w:r>
     </w:p>
     <w:p>
       <w:pPr>
-        <w:rPr>
-          <w:rFonts w:hint="eastAsia"/>
-        </w:rPr>
+        <w:ind w:left="480" w:firstLine="480"/>
       </w:pPr>
-    </w:p>
+      <w:r>
+        <w:t>PENPAPER_DRIVER_CONTROL_SET</w:t>
+      </w:r>
+      <w:r>
+        <w:t xml:space="preserve"> for HidD_SetFeature() and </w:t>
+      </w:r>
+    </w:p>
+    <w:p>
+      <w:pPr>
+        <w:ind w:left="960"/>
+      </w:pPr>
+      <w:r>
+        <w:t>HidD_GetFeature() functions. Please refer to the file stdafx.h for more information.</w:t>
+      </w:r>
+    </w:p>
+    <w:p/>
+    <w:p>
+      <w:r>
+        <w:rPr>
+          <w:rFonts w:hint="eastAsia"/>
+          <w:b/>
+        </w:rPr>
+        <w:t>R</w:t>
+      </w:r>
+      <w:r>
+        <w:rPr>
+          <w:b/>
+        </w:rPr>
+        <w:t>eport Data Format</w:t>
+      </w:r>
+      <w:r>
+        <w:rPr>
+          <w:b/>
+        </w:rPr>
+        <w:t>:</w:t>
+      </w:r>
+    </w:p>
+    <w:p/>
     <w:p>
       <w:r>
         <w:rPr>
@@ -182,114 +1553,236 @@
         <w:t>T</w:t>
       </w:r>
       <w:r>
-        <w:t xml:space="preserve">here are two methods used in the sample code to communicate with </w:t>
-      </w:r>
-      <w:r>
-        <w:t xml:space="preserve">the </w:t>
-      </w:r>
-      <w:r>
-        <w:t>Pe</w:t>
-      </w:r>
-      <w:r>
-        <w:rPr>
-          <w:rFonts w:hint="eastAsia"/>
-        </w:rPr>
-        <w:t>n</w:t>
-      </w:r>
-      <w:r>
-        <w:t>Paper:</w:t>
+        <w:t>he sample program creates a thread and while loop to continuously read the Report data from the driver. The Report data format is as follows:</w:t>
       </w:r>
     </w:p>
     <w:p/>
     <w:p>
       <w:r>
-        <w:rPr>
-          <w:rFonts w:hint="eastAsia"/>
+        <w:t>{</w:t>
+      </w:r>
+    </w:p>
+    <w:p>
+      <w:r>
+        <w:tab/>
+        <w:t>BYTE</w:t>
+      </w:r>
+      <w:r>
+        <w:tab/>
+      </w:r>
+      <w:r>
+        <w:tab/>
+        <w:t>ReportID;</w:t>
+      </w:r>
+    </w:p>
+    <w:p>
+      <w:r>
+        <w:lastRenderedPageBreak/>
+        <w:tab/>
+        <w:t>BYTE</w:t>
+      </w:r>
+      <w:r>
+        <w:tab/>
+      </w:r>
+      <w:r>
+        <w:tab/>
+        <w:t>DeviceID;</w:t>
+      </w:r>
+    </w:p>
+    <w:p>
+      <w:r>
+        <w:tab/>
+        <w:t>struct</w:t>
+      </w:r>
+    </w:p>
+    <w:p>
+      <w:r>
+        <w:tab/>
+        <w:t>{</w:t>
+      </w:r>
+    </w:p>
+    <w:p>
+      <w:r>
+        <w:tab/>
+      </w:r>
+      <w:r>
+        <w:tab/>
+        <w:t>BYTE TipSwitch : 1;</w:t>
+      </w:r>
+    </w:p>
+    <w:p>
+      <w:r>
+        <w:tab/>
+      </w:r>
+      <w:r>
+        <w:tab/>
+        <w:t>BYTE Eraser : 1;</w:t>
+      </w:r>
+    </w:p>
+    <w:p>
+      <w:r>
+        <w:tab/>
+      </w:r>
+      <w:r>
+        <w:tab/>
+        <w:t>BYTE BarrelSwitch : 1;</w:t>
+      </w:r>
+    </w:p>
+    <w:p>
+      <w:r>
+        <w:tab/>
+      </w:r>
+      <w:r>
+        <w:tab/>
+        <w:t>BYTE InRange : 1;</w:t>
+      </w:r>
+    </w:p>
+    <w:p>
+      <w:r>
+        <w:tab/>
+      </w:r>
+      <w:r>
+        <w:tab/>
+        <w:t>BYTE Invert : 1;</w:t>
+      </w:r>
+    </w:p>
+    <w:p>
+      <w:r>
+        <w:tab/>
+      </w:r>
+      <w:r>
+        <w:tab/>
+        <w:t>BYTE Padding : 3;</w:t>
+      </w:r>
+    </w:p>
+    <w:p>
+      <w:r>
+        <w:tab/>
+        <w:t>} Status;</w:t>
+      </w:r>
+    </w:p>
+    <w:p>
+      <w:r>
+        <w:tab/>
+        <w:t>USHORT</w:t>
+      </w:r>
+      <w:r>
+        <w:tab/>
+        <w:t>X_coor;</w:t>
+      </w:r>
+    </w:p>
+    <w:p>
+      <w:r>
+        <w:tab/>
+        <w:t>USHORT</w:t>
+      </w:r>
+      <w:r>
+        <w:tab/>
+        <w:t>Y_coor;</w:t>
+      </w:r>
+    </w:p>
+    <w:p>
+      <w:r>
+        <w:tab/>
+        <w:t>USHORT</w:t>
+      </w:r>
+      <w:r>
+        <w:tab/>
+        <w:t>PressureValue;</w:t>
+      </w:r>
+    </w:p>
+    <w:p>
+      <w:r>
+        <w:rPr>
+          <w:rFonts w:hint="eastAsia"/>
+        </w:rPr>
+        <w:t>}</w:t>
+      </w:r>
+    </w:p>
+    <w:p/>
+    <w:p>
+      <w:pPr>
+        <w:rPr>
+          <w:szCs w:val="24"/>
+        </w:rPr>
+      </w:pPr>
+      <w:r>
+        <w:rPr>
+          <w:rFonts w:hint="eastAsia"/>
+          <w:b/>
+          <w:sz w:val="28"/>
+          <w:szCs w:val="28"/>
         </w:rPr>
         <w:t>M</w:t>
       </w:r>
       <w:r>
-        <w:t>ethod 1: PenPaper HID Mini-driver</w:t>
-      </w:r>
-    </w:p>
-    <w:p>
-      <w:r>
-        <w:rPr>
-          <w:rFonts w:hint="eastAsia"/>
-        </w:rPr>
-        <w:t>M</w:t>
-      </w:r>
-      <w:r>
+        <w:rPr>
+          <w:b/>
+          <w:sz w:val="28"/>
+          <w:szCs w:val="28"/>
+        </w:rPr>
         <w:t>ethod 2: BluetoothGATTxxx functions</w:t>
       </w:r>
     </w:p>
-    <w:p/>
-    <w:p>
-      <w:r>
-        <w:t xml:space="preserve">These two methods can not work at the same time. </w:t>
-      </w:r>
-      <w:r>
-        <w:t>If the Windows system has installed the PenPaper HID mini-driver, then the method 1 will work with the driver to get the Pen</w:t>
-      </w:r>
-      <w:r>
-        <w:rPr>
-          <w:rFonts w:hint="eastAsia"/>
-        </w:rPr>
-        <w:t>P</w:t>
-      </w:r>
-      <w:r>
-        <w:t>aper coordinate value and button status. In this situation, the method 2 cannot work because the PenPaper HID mini-driver owns the HANDLE of the PenPaper device, which is needed to call the BluetoothGATTxxx functions.</w:t>
-      </w:r>
-    </w:p>
-    <w:p/>
     <w:p>
       <w:pPr>
         <w:rPr>
-          <w:rFonts w:hint="eastAsia"/>
+          <w:szCs w:val="24"/>
         </w:rPr>
       </w:pPr>
-      <w:r>
-        <w:rPr>
-          <w:rFonts w:hint="eastAsia"/>
-        </w:rPr>
-        <w:t>C</w:t>
-      </w:r>
-      <w:r>
-        <w:t>onversely, if the Windows system do</w:t>
-      </w:r>
-      <w:r>
-        <w:t>es</w:t>
-      </w:r>
-      <w:r>
-        <w:t xml:space="preserve"> not install the PenPaper HID mini-driver, the method 1 cannot work because the driver </w:t>
-      </w:r>
-      <w:r>
-        <w:t xml:space="preserve">did not exist. </w:t>
-      </w:r>
-      <w:bookmarkStart w:id="0" w:name="_GoBack"/>
-      <w:r>
-        <w:t>The application may get the HANDLE of the Pen</w:t>
-      </w:r>
-      <w:r>
-        <w:rPr>
-          <w:rFonts w:hint="eastAsia"/>
-        </w:rPr>
-        <w:t>P</w:t>
-      </w:r>
-      <w:r>
-        <w:t>aper device and then call the BluetoothGATTxxx functions to communicate with the PenPaper device directly.</w:t>
-      </w:r>
-      <w:bookmarkEnd w:id="0"/>
-    </w:p>
-    <w:p/>
+    </w:p>
     <w:p>
       <w:pPr>
         <w:rPr>
-          <w:rFonts w:hint="eastAsia"/>
+          <w:szCs w:val="24"/>
         </w:rPr>
       </w:pPr>
+      <w:r>
+        <w:rPr>
+          <w:rFonts w:hint="eastAsia"/>
+          <w:szCs w:val="24"/>
+        </w:rPr>
+        <w:t>T</w:t>
+      </w:r>
+      <w:r>
+        <w:rPr>
+          <w:szCs w:val="24"/>
+        </w:rPr>
+        <w:t xml:space="preserve">o use the BluetoothGATTxxx functions to communicate with the PenPaper, you need the PenPaper Bluetooth related information. Please refer to the document: </w:t>
+      </w:r>
+      <w:hyperlink r:id="rId7" w:history="1">
+        <w:r>
+          <w:rPr>
+            <w:rStyle w:val="a9"/>
+            <w:szCs w:val="24"/>
+          </w:rPr>
+          <w:t>PenPaper Bluetooth LE Specification (V1.0).doc</w:t>
+        </w:r>
+      </w:hyperlink>
+      <w:r>
+        <w:rPr>
+          <w:szCs w:val="24"/>
+        </w:rPr>
+        <w:t>.</w:t>
+      </w:r>
+    </w:p>
+    <w:p>
+      <w:pPr>
+        <w:rPr>
+          <w:szCs w:val="24"/>
+        </w:rPr>
+      </w:pPr>
+    </w:p>
+    <w:p>
+      <w:pPr>
+        <w:rPr>
+          <w:szCs w:val="24"/>
+        </w:rPr>
+      </w:pPr>
     </w:p>
     <w:sectPr>
+      <w:headerReference w:type="default" r:id="rId8"/>
+      <w:footerReference w:type="default" r:id="rId9"/>
       <w:pgSz w:w="11906" w:h="16838"/>
       <w:pgMar w:top="1440" w:right="1800" w:bottom="1440" w:left="1800" w:header="851" w:footer="992" w:gutter="0"/>
       <w:cols w:space="425"/>
@@ -297,6 +1790,326 @@
     </w:sectPr>
   </w:body>
 </w:document>
+</file>
+
+<file path=word/endnotes.xml><?xml version="1.0" encoding="utf-8"?>
+<w:endnotes xmlns:wpc="http://schemas.microsoft.com/office/word/2010/wordprocessingCanvas" xmlns:cx="http://schemas.microsoft.com/office/drawing/2014/chartex" xmlns:cx1="http://schemas.microsoft.com/office/drawing/2015/9/8/chartex" xmlns:cx2="http://schemas.microsoft.com/office/drawing/2015/10/21/chartex" xmlns:cx3="http://schemas.microsoft.com/office/drawing/2016/5/9/chartex" xmlns:cx4="http://schemas.microsoft.com/office/drawing/2016/5/10/chartex" xmlns:cx5="http://schemas.microsoft.com/office/drawing/2016/5/11/chartex" xmlns:cx6="http://schemas.microsoft.com/office/drawing/2016/5/12/chartex" xmlns:cx7="http://schemas.microsoft.com/office/drawing/2016/5/13/chartex" xmlns:cx8="http://schemas.microsoft.com/office/drawing/2016/5/14/chartex" xmlns:mc="http://schemas.openxmlformats.org/markup-compatibility/2006" xmlns:aink="http://schemas.microsoft.com/office/drawing/2016/ink" xmlns:am3d="http://schemas.microsoft.com/office/drawing/2017/model3d" xmlns:o="urn:schemas-microsoft-com:office:office" xmlns:r="http://schemas.openxmlformats.org/officeDocument/2006/relationships" xmlns:m="http://schemas.openxmlformats.org/officeDocument/2006/math" xmlns:v="urn:schemas-microsoft-com:vml" xmlns:wp14="http://schemas.microsoft.com/office/word/2010/wordprocessingDrawing" xmlns:wp="http://schemas.openxmlformats.org/drawingml/2006/wordprocessingDrawing" xmlns:w10="urn:schemas-microsoft-com:office:word" xmlns:w="http://schemas.openxmlformats.org/wordprocessingml/2006/main" xmlns:w14="http://schemas.microsoft.com/office/word/2010/wordml" xmlns:w15="http://schemas.microsoft.com/office/word/2012/wordml" xmlns:w16cid="http://schemas.microsoft.com/office/word/2016/wordml/cid" xmlns:w16se="http://schemas.microsoft.com/office/word/2015/wordml/symex" xmlns:wpg="http://schemas.microsoft.com/office/word/2010/wordprocessingGroup" xmlns:wpi="http://schemas.microsoft.com/office/word/2010/wordprocessingInk" xmlns:wne="http://schemas.microsoft.com/office/word/2006/wordml" xmlns:wps="http://schemas.microsoft.com/office/word/2010/wordprocessingShape" mc:Ignorable="w14 w15 w16se w16cid wp14">
+  <w:endnote w:type="separator" w:id="-1">
+    <w:p>
+      <w:r>
+        <w:separator/>
+      </w:r>
+    </w:p>
+  </w:endnote>
+  <w:endnote w:type="continuationSeparator" w:id="0">
+    <w:p>
+      <w:r>
+        <w:continuationSeparator/>
+      </w:r>
+    </w:p>
+  </w:endnote>
+</w:endnotes>
+</file>
+
+<file path=word/footer1.xml><?xml version="1.0" encoding="utf-8"?>
+<w:ftr xmlns:wpc="http://schemas.microsoft.com/office/word/2010/wordprocessingCanvas" xmlns:cx="http://schemas.microsoft.com/office/drawing/2014/chartex" xmlns:cx1="http://schemas.microsoft.com/office/drawing/2015/9/8/chartex" xmlns:cx2="http://schemas.microsoft.com/office/drawing/2015/10/21/chartex" xmlns:cx3="http://schemas.microsoft.com/office/drawing/2016/5/9/chartex" xmlns:cx4="http://schemas.microsoft.com/office/drawing/2016/5/10/chartex" xmlns:cx5="http://schemas.microsoft.com/office/drawing/2016/5/11/chartex" xmlns:cx6="http://schemas.microsoft.com/office/drawing/2016/5/12/chartex" xmlns:cx7="http://schemas.microsoft.com/office/drawing/2016/5/13/chartex" xmlns:cx8="http://schemas.microsoft.com/office/drawing/2016/5/14/chartex" xmlns:mc="http://schemas.openxmlformats.org/markup-compatibility/2006" xmlns:aink="http://schemas.microsoft.com/office/drawing/2016/ink" xmlns:am3d="http://schemas.microsoft.com/office/drawing/2017/model3d" xmlns:o="urn:schemas-microsoft-com:office:office" xmlns:r="http://schemas.openxmlformats.org/officeDocument/2006/relationships" xmlns:m="http://schemas.openxmlformats.org/officeDocument/2006/math" xmlns:v="urn:schemas-microsoft-com:vml" xmlns:wp14="http://schemas.microsoft.com/office/word/2010/wordprocessingDrawing" xmlns:wp="http://schemas.openxmlformats.org/drawingml/2006/wordprocessingDrawing" xmlns:w10="urn:schemas-microsoft-com:office:word" xmlns:w="http://schemas.openxmlformats.org/wordprocessingml/2006/main" xmlns:w14="http://schemas.microsoft.com/office/word/2010/wordml" xmlns:w15="http://schemas.microsoft.com/office/word/2012/wordml" xmlns:w16cid="http://schemas.microsoft.com/office/word/2016/wordml/cid" xmlns:w16se="http://schemas.microsoft.com/office/word/2015/wordml/symex" xmlns:wpg="http://schemas.microsoft.com/office/word/2010/wordprocessingGroup" xmlns:wpi="http://schemas.microsoft.com/office/word/2010/wordprocessingInk" xmlns:wne="http://schemas.microsoft.com/office/word/2006/wordml" xmlns:wps="http://schemas.microsoft.com/office/word/2010/wordprocessingShape" mc:Ignorable="w14 w15 w16se w16cid wp14">
+  <w:p>
+    <w:pPr>
+      <w:pStyle w:val="a7"/>
+      <w:tabs>
+        <w:tab w:val="clear" w:pos="4153"/>
+        <w:tab w:val="clear" w:pos="8306"/>
+        <w:tab w:val="left" w:pos="1530"/>
+      </w:tabs>
+      <w:jc w:val="center"/>
+    </w:pPr>
+    <w:r>
+      <w:t xml:space="preserve">Page </w:t>
+    </w:r>
+    <w:r>
+      <w:fldChar w:fldCharType="begin"/>
+    </w:r>
+    <w:r>
+      <w:instrText xml:space="preserve"> PAGE  \* Arabic  \* MERGEFORMAT </w:instrText>
+    </w:r>
+    <w:r>
+      <w:fldChar w:fldCharType="separate"/>
+    </w:r>
+    <w:r>
+      <w:rPr>
+        <w:noProof/>
+      </w:rPr>
+      <w:t>1</w:t>
+    </w:r>
+    <w:r>
+      <w:fldChar w:fldCharType="end"/>
+    </w:r>
+    <w:r>
+      <w:t xml:space="preserve"> of </w:t>
+    </w:r>
+    <w:r>
+      <w:fldChar w:fldCharType="begin"/>
+    </w:r>
+    <w:r>
+      <w:instrText xml:space="preserve"> NUMPAGES   \* MERGEFORMAT </w:instrText>
+    </w:r>
+    <w:r>
+      <w:fldChar w:fldCharType="separate"/>
+    </w:r>
+    <w:r>
+      <w:rPr>
+        <w:noProof/>
+      </w:rPr>
+      <w:t>4</w:t>
+    </w:r>
+    <w:r>
+      <w:rPr>
+        <w:noProof/>
+      </w:rPr>
+      <w:fldChar w:fldCharType="end"/>
+    </w:r>
+  </w:p>
+</w:ftr>
+</file>
+
+<file path=word/footnotes.xml><?xml version="1.0" encoding="utf-8"?>
+<w:footnotes xmlns:wpc="http://schemas.microsoft.com/office/word/2010/wordprocessingCanvas" xmlns:cx="http://schemas.microsoft.com/office/drawing/2014/chartex" xmlns:cx1="http://schemas.microsoft.com/office/drawing/2015/9/8/chartex" xmlns:cx2="http://schemas.microsoft.com/office/drawing/2015/10/21/chartex" xmlns:cx3="http://schemas.microsoft.com/office/drawing/2016/5/9/chartex" xmlns:cx4="http://schemas.microsoft.com/office/drawing/2016/5/10/chartex" xmlns:cx5="http://schemas.microsoft.com/office/drawing/2016/5/11/chartex" xmlns:cx6="http://schemas.microsoft.com/office/drawing/2016/5/12/chartex" xmlns:cx7="http://schemas.microsoft.com/office/drawing/2016/5/13/chartex" xmlns:cx8="http://schemas.microsoft.com/office/drawing/2016/5/14/chartex" xmlns:mc="http://schemas.openxmlformats.org/markup-compatibility/2006" xmlns:aink="http://schemas.microsoft.com/office/drawing/2016/ink" xmlns:am3d="http://schemas.microsoft.com/office/drawing/2017/model3d" xmlns:o="urn:schemas-microsoft-com:office:office" xmlns:r="http://schemas.openxmlformats.org/officeDocument/2006/relationships" xmlns:m="http://schemas.openxmlformats.org/officeDocument/2006/math" xmlns:v="urn:schemas-microsoft-com:vml" xmlns:wp14="http://schemas.microsoft.com/office/word/2010/wordprocessingDrawing" xmlns:wp="http://schemas.openxmlformats.org/drawingml/2006/wordprocessingDrawing" xmlns:w10="urn:schemas-microsoft-com:office:word" xmlns:w="http://schemas.openxmlformats.org/wordprocessingml/2006/main" xmlns:w14="http://schemas.microsoft.com/office/word/2010/wordml" xmlns:w15="http://schemas.microsoft.com/office/word/2012/wordml" xmlns:w16cid="http://schemas.microsoft.com/office/word/2016/wordml/cid" xmlns:w16se="http://schemas.microsoft.com/office/word/2015/wordml/symex" xmlns:wpg="http://schemas.microsoft.com/office/word/2010/wordprocessingGroup" xmlns:wpi="http://schemas.microsoft.com/office/word/2010/wordprocessingInk" xmlns:wne="http://schemas.microsoft.com/office/word/2006/wordml" xmlns:wps="http://schemas.microsoft.com/office/word/2010/wordprocessingShape" mc:Ignorable="w14 w15 w16se w16cid wp14">
+  <w:footnote w:type="separator" w:id="-1">
+    <w:p>
+      <w:r>
+        <w:separator/>
+      </w:r>
+    </w:p>
+  </w:footnote>
+  <w:footnote w:type="continuationSeparator" w:id="0">
+    <w:p>
+      <w:r>
+        <w:continuationSeparator/>
+      </w:r>
+    </w:p>
+  </w:footnote>
+</w:footnotes>
+</file>
+
+<file path=word/header1.xml><?xml version="1.0" encoding="utf-8"?>
+<w:hdr xmlns:wpc="http://schemas.microsoft.com/office/word/2010/wordprocessingCanvas" xmlns:cx="http://schemas.microsoft.com/office/drawing/2014/chartex" xmlns:cx1="http://schemas.microsoft.com/office/drawing/2015/9/8/chartex" xmlns:cx2="http://schemas.microsoft.com/office/drawing/2015/10/21/chartex" xmlns:cx3="http://schemas.microsoft.com/office/drawing/2016/5/9/chartex" xmlns:cx4="http://schemas.microsoft.com/office/drawing/2016/5/10/chartex" xmlns:cx5="http://schemas.microsoft.com/office/drawing/2016/5/11/chartex" xmlns:cx6="http://schemas.microsoft.com/office/drawing/2016/5/12/chartex" xmlns:cx7="http://schemas.microsoft.com/office/drawing/2016/5/13/chartex" xmlns:cx8="http://schemas.microsoft.com/office/drawing/2016/5/14/chartex" xmlns:mc="http://schemas.openxmlformats.org/markup-compatibility/2006" xmlns:aink="http://schemas.microsoft.com/office/drawing/2016/ink" xmlns:am3d="http://schemas.microsoft.com/office/drawing/2017/model3d" xmlns:o="urn:schemas-microsoft-com:office:office" xmlns:r="http://schemas.openxmlformats.org/officeDocument/2006/relationships" xmlns:m="http://schemas.openxmlformats.org/officeDocument/2006/math" xmlns:v="urn:schemas-microsoft-com:vml" xmlns:wp14="http://schemas.microsoft.com/office/word/2010/wordprocessingDrawing" xmlns:wp="http://schemas.openxmlformats.org/drawingml/2006/wordprocessingDrawing" xmlns:w10="urn:schemas-microsoft-com:office:word" xmlns:w="http://schemas.openxmlformats.org/wordprocessingml/2006/main" xmlns:w14="http://schemas.microsoft.com/office/word/2010/wordml" xmlns:w15="http://schemas.microsoft.com/office/word/2012/wordml" xmlns:w16cid="http://schemas.microsoft.com/office/word/2016/wordml/cid" xmlns:w16se="http://schemas.microsoft.com/office/word/2015/wordml/symex" xmlns:wpg="http://schemas.microsoft.com/office/word/2010/wordprocessingGroup" xmlns:wpi="http://schemas.microsoft.com/office/word/2010/wordprocessingInk" xmlns:wne="http://schemas.microsoft.com/office/word/2006/wordml" xmlns:wps="http://schemas.microsoft.com/office/word/2010/wordprocessingShape" mc:Ignorable="w14 w15 w16se w16cid wp14">
+  <w:p>
+    <w:pPr>
+      <w:pStyle w:val="a5"/>
+      <w:jc w:val="center"/>
+    </w:pPr>
+    <w:r>
+      <w:fldChar w:fldCharType="begin"/>
+    </w:r>
+    <w:r>
+      <w:instrText xml:space="preserve"> FILENAME \* MERGEFORMAT </w:instrText>
+    </w:r>
+    <w:r>
+      <w:fldChar w:fldCharType="separate"/>
+    </w:r>
+    <w:r>
+      <w:rPr>
+        <w:noProof/>
+      </w:rPr>
+      <w:t>PenPaperSample.docx</w:t>
+    </w:r>
+    <w:r>
+      <w:rPr>
+        <w:noProof/>
+      </w:rPr>
+      <w:fldChar w:fldCharType="end"/>
+    </w:r>
+  </w:p>
+</w:hdr>
+</file>
+
+<file path=word/numbering.xml><?xml version="1.0" encoding="utf-8"?>
+<w:numbering xmlns:wpc="http://schemas.microsoft.com/office/word/2010/wordprocessingCanvas" xmlns:cx="http://schemas.microsoft.com/office/drawing/2014/chartex" xmlns:cx1="http://schemas.microsoft.com/office/drawing/2015/9/8/chartex" xmlns:cx2="http://schemas.microsoft.com/office/drawing/2015/10/21/chartex" xmlns:cx3="http://schemas.microsoft.com/office/drawing/2016/5/9/chartex" xmlns:cx4="http://schemas.microsoft.com/office/drawing/2016/5/10/chartex" xmlns:cx5="http://schemas.microsoft.com/office/drawing/2016/5/11/chartex" xmlns:cx6="http://schemas.microsoft.com/office/drawing/2016/5/12/chartex" xmlns:cx7="http://schemas.microsoft.com/office/drawing/2016/5/13/chartex" xmlns:cx8="http://schemas.microsoft.com/office/drawing/2016/5/14/chartex" xmlns:mc="http://schemas.openxmlformats.org/markup-compatibility/2006" xmlns:aink="http://schemas.microsoft.com/office/drawing/2016/ink" xmlns:am3d="http://schemas.microsoft.com/office/drawing/2017/model3d" xmlns:o="urn:schemas-microsoft-com:office:office" xmlns:r="http://schemas.openxmlformats.org/officeDocument/2006/relationships" xmlns:m="http://schemas.openxmlformats.org/officeDocument/2006/math" xmlns:v="urn:schemas-microsoft-com:vml" xmlns:wp14="http://schemas.microsoft.com/office/word/2010/wordprocessingDrawing" xmlns:wp="http://schemas.openxmlformats.org/drawingml/2006/wordprocessingDrawing" xmlns:w10="urn:schemas-microsoft-com:office:word" xmlns:w="http://schemas.openxmlformats.org/wordprocessingml/2006/main" xmlns:w14="http://schemas.microsoft.com/office/word/2010/wordml" xmlns:w15="http://schemas.microsoft.com/office/word/2012/wordml" xmlns:w16cid="http://schemas.microsoft.com/office/word/2016/wordml/cid" xmlns:w16se="http://schemas.microsoft.com/office/word/2015/wordml/symex" xmlns:wpg="http://schemas.microsoft.com/office/word/2010/wordprocessingGroup" xmlns:wpi="http://schemas.microsoft.com/office/word/2010/wordprocessingInk" xmlns:wne="http://schemas.microsoft.com/office/word/2006/wordml" xmlns:wps="http://schemas.microsoft.com/office/word/2010/wordprocessingShape" mc:Ignorable="w14 w15 w16se w16cid wp14">
+  <w:abstractNum w:abstractNumId="0" w15:restartNumberingAfterBreak="0">
+    <w:nsid w:val="435428BB"/>
+    <w:multiLevelType w:val="hybridMultilevel"/>
+    <w:tmpl w:val="03923C8A"/>
+    <w:lvl w:ilvl="0" w:tplc="59A2FB52">
+      <w:start w:val="1"/>
+      <w:numFmt w:val="decimal"/>
+      <w:lvlText w:val="%1)"/>
+      <w:lvlJc w:val="left"/>
+      <w:pPr>
+        <w:ind w:left="4680" w:hanging="360"/>
+      </w:pPr>
+      <w:rPr>
+        <w:rFonts w:hint="default"/>
+      </w:rPr>
+    </w:lvl>
+    <w:lvl w:ilvl="1" w:tplc="04090019" w:tentative="1">
+      <w:start w:val="1"/>
+      <w:numFmt w:val="ideographTraditional"/>
+      <w:lvlText w:val="%2、"/>
+      <w:lvlJc w:val="left"/>
+      <w:pPr>
+        <w:ind w:left="5280" w:hanging="480"/>
+      </w:pPr>
+    </w:lvl>
+    <w:lvl w:ilvl="2" w:tplc="0409001B" w:tentative="1">
+      <w:start w:val="1"/>
+      <w:numFmt w:val="lowerRoman"/>
+      <w:lvlText w:val="%3."/>
+      <w:lvlJc w:val="right"/>
+      <w:pPr>
+        <w:ind w:left="5760" w:hanging="480"/>
+      </w:pPr>
+    </w:lvl>
+    <w:lvl w:ilvl="3" w:tplc="0409000F" w:tentative="1">
+      <w:start w:val="1"/>
+      <w:numFmt w:val="decimal"/>
+      <w:lvlText w:val="%4."/>
+      <w:lvlJc w:val="left"/>
+      <w:pPr>
+        <w:ind w:left="6240" w:hanging="480"/>
+      </w:pPr>
+    </w:lvl>
+    <w:lvl w:ilvl="4" w:tplc="04090019" w:tentative="1">
+      <w:start w:val="1"/>
+      <w:numFmt w:val="ideographTraditional"/>
+      <w:lvlText w:val="%5、"/>
+      <w:lvlJc w:val="left"/>
+      <w:pPr>
+        <w:ind w:left="6720" w:hanging="480"/>
+      </w:pPr>
+    </w:lvl>
+    <w:lvl w:ilvl="5" w:tplc="0409001B" w:tentative="1">
+      <w:start w:val="1"/>
+      <w:numFmt w:val="lowerRoman"/>
+      <w:lvlText w:val="%6."/>
+      <w:lvlJc w:val="right"/>
+      <w:pPr>
+        <w:ind w:left="7200" w:hanging="480"/>
+      </w:pPr>
+    </w:lvl>
+    <w:lvl w:ilvl="6" w:tplc="0409000F" w:tentative="1">
+      <w:start w:val="1"/>
+      <w:numFmt w:val="decimal"/>
+      <w:lvlText w:val="%7."/>
+      <w:lvlJc w:val="left"/>
+      <w:pPr>
+        <w:ind w:left="7680" w:hanging="480"/>
+      </w:pPr>
+    </w:lvl>
+    <w:lvl w:ilvl="7" w:tplc="04090019" w:tentative="1">
+      <w:start w:val="1"/>
+      <w:numFmt w:val="ideographTraditional"/>
+      <w:lvlText w:val="%8、"/>
+      <w:lvlJc w:val="left"/>
+      <w:pPr>
+        <w:ind w:left="8160" w:hanging="480"/>
+      </w:pPr>
+    </w:lvl>
+    <w:lvl w:ilvl="8" w:tplc="0409001B" w:tentative="1">
+      <w:start w:val="1"/>
+      <w:numFmt w:val="lowerRoman"/>
+      <w:lvlText w:val="%9."/>
+      <w:lvlJc w:val="right"/>
+      <w:pPr>
+        <w:ind w:left="8640" w:hanging="480"/>
+      </w:pPr>
+    </w:lvl>
+  </w:abstractNum>
+  <w:abstractNum w:abstractNumId="1" w15:restartNumberingAfterBreak="0">
+    <w:nsid w:val="70FE10A9"/>
+    <w:multiLevelType w:val="hybridMultilevel"/>
+    <w:tmpl w:val="31EE0120"/>
+    <w:lvl w:ilvl="0" w:tplc="58D6A428">
+      <w:start w:val="1"/>
+      <w:numFmt w:val="decimal"/>
+      <w:lvlText w:val="%1."/>
+      <w:lvlJc w:val="left"/>
+      <w:pPr>
+        <w:ind w:left="360" w:hanging="360"/>
+      </w:pPr>
+      <w:rPr>
+        <w:rFonts w:hint="default"/>
+      </w:rPr>
+    </w:lvl>
+    <w:lvl w:ilvl="1" w:tplc="04090019" w:tentative="1">
+      <w:start w:val="1"/>
+      <w:numFmt w:val="ideographTraditional"/>
+      <w:lvlText w:val="%2、"/>
+      <w:lvlJc w:val="left"/>
+      <w:pPr>
+        <w:ind w:left="960" w:hanging="480"/>
+      </w:pPr>
+    </w:lvl>
+    <w:lvl w:ilvl="2" w:tplc="0409001B" w:tentative="1">
+      <w:start w:val="1"/>
+      <w:numFmt w:val="lowerRoman"/>
+      <w:lvlText w:val="%3."/>
+      <w:lvlJc w:val="right"/>
+      <w:pPr>
+        <w:ind w:left="1440" w:hanging="480"/>
+      </w:pPr>
+    </w:lvl>
+    <w:lvl w:ilvl="3" w:tplc="0409000F" w:tentative="1">
+      <w:start w:val="1"/>
+      <w:numFmt w:val="decimal"/>
+      <w:lvlText w:val="%4."/>
+      <w:lvlJc w:val="left"/>
+      <w:pPr>
+        <w:ind w:left="1920" w:hanging="480"/>
+      </w:pPr>
+    </w:lvl>
+    <w:lvl w:ilvl="4" w:tplc="04090019" w:tentative="1">
+      <w:start w:val="1"/>
+      <w:numFmt w:val="ideographTraditional"/>
+      <w:lvlText w:val="%5、"/>
+      <w:lvlJc w:val="left"/>
+      <w:pPr>
+        <w:ind w:left="2400" w:hanging="480"/>
+      </w:pPr>
+    </w:lvl>
+    <w:lvl w:ilvl="5" w:tplc="0409001B" w:tentative="1">
+      <w:start w:val="1"/>
+      <w:numFmt w:val="lowerRoman"/>
+      <w:lvlText w:val="%6."/>
+      <w:lvlJc w:val="right"/>
+      <w:pPr>
+        <w:ind w:left="2880" w:hanging="480"/>
+      </w:pPr>
+    </w:lvl>
+    <w:lvl w:ilvl="6" w:tplc="0409000F" w:tentative="1">
+      <w:start w:val="1"/>
+      <w:numFmt w:val="decimal"/>
+      <w:lvlText w:val="%7."/>
+      <w:lvlJc w:val="left"/>
+      <w:pPr>
+        <w:ind w:left="3360" w:hanging="480"/>
+      </w:pPr>
+    </w:lvl>
+    <w:lvl w:ilvl="7" w:tplc="04090019" w:tentative="1">
+      <w:start w:val="1"/>
+      <w:numFmt w:val="ideographTraditional"/>
+      <w:lvlText w:val="%8、"/>
+      <w:lvlJc w:val="left"/>
+      <w:pPr>
+        <w:ind w:left="3840" w:hanging="480"/>
+      </w:pPr>
+    </w:lvl>
+    <w:lvl w:ilvl="8" w:tplc="0409001B" w:tentative="1">
+      <w:start w:val="1"/>
+      <w:numFmt w:val="lowerRoman"/>
+      <w:lvlText w:val="%9."/>
+      <w:lvlJc w:val="right"/>
+      <w:pPr>
+        <w:ind w:left="4320" w:hanging="480"/>
+      </w:pPr>
+    </w:lvl>
+  </w:abstractNum>
+  <w:num w:numId="1">
+    <w:abstractNumId w:val="0"/>
+  </w:num>
+  <w:num w:numId="2">
+    <w:abstractNumId w:val="1"/>
+  </w:num>
+</w:numbering>
 </file>
 
 <file path=word/styles.xml><?xml version="1.0" encoding="utf-8"?>
@@ -724,6 +2537,115 @@
     <w:semiHidden/>
     <w:unhideWhenUsed/>
   </w:style>
+  <w:style w:type="paragraph" w:styleId="a3">
+    <w:name w:val="List Paragraph"/>
+    <w:basedOn w:val="a"/>
+    <w:uiPriority w:val="34"/>
+    <w:qFormat/>
+    <w:rsid w:val="001F1519"/>
+    <w:pPr>
+      <w:ind w:leftChars="200" w:left="480"/>
+    </w:pPr>
+  </w:style>
+  <w:style w:type="table" w:styleId="a4">
+    <w:name w:val="Table Grid"/>
+    <w:basedOn w:val="a1"/>
+    <w:uiPriority w:val="39"/>
+    <w:rsid w:val="005B19D1"/>
+    <w:tblPr>
+      <w:tblBorders>
+        <w:top w:val="single" w:sz="4" w:space="0" w:color="auto"/>
+        <w:left w:val="single" w:sz="4" w:space="0" w:color="auto"/>
+        <w:bottom w:val="single" w:sz="4" w:space="0" w:color="auto"/>
+        <w:right w:val="single" w:sz="4" w:space="0" w:color="auto"/>
+        <w:insideH w:val="single" w:sz="4" w:space="0" w:color="auto"/>
+        <w:insideV w:val="single" w:sz="4" w:space="0" w:color="auto"/>
+      </w:tblBorders>
+    </w:tblPr>
+  </w:style>
+  <w:style w:type="paragraph" w:styleId="a5">
+    <w:name w:val="header"/>
+    <w:basedOn w:val="a"/>
+    <w:link w:val="a6"/>
+    <w:uiPriority w:val="99"/>
+    <w:unhideWhenUsed/>
+    <w:rsid w:val="00AC670C"/>
+    <w:pPr>
+      <w:tabs>
+        <w:tab w:val="center" w:pos="4153"/>
+        <w:tab w:val="right" w:pos="8306"/>
+      </w:tabs>
+      <w:snapToGrid w:val="0"/>
+    </w:pPr>
+    <w:rPr>
+      <w:sz w:val="20"/>
+      <w:szCs w:val="20"/>
+    </w:rPr>
+  </w:style>
+  <w:style w:type="character" w:customStyle="1" w:styleId="a6">
+    <w:name w:val="頁首 字元"/>
+    <w:basedOn w:val="a0"/>
+    <w:link w:val="a5"/>
+    <w:uiPriority w:val="99"/>
+    <w:rsid w:val="00AC670C"/>
+    <w:rPr>
+      <w:sz w:val="20"/>
+      <w:szCs w:val="20"/>
+    </w:rPr>
+  </w:style>
+  <w:style w:type="paragraph" w:styleId="a7">
+    <w:name w:val="footer"/>
+    <w:basedOn w:val="a"/>
+    <w:link w:val="a8"/>
+    <w:uiPriority w:val="99"/>
+    <w:unhideWhenUsed/>
+    <w:rsid w:val="00AC670C"/>
+    <w:pPr>
+      <w:tabs>
+        <w:tab w:val="center" w:pos="4153"/>
+        <w:tab w:val="right" w:pos="8306"/>
+      </w:tabs>
+      <w:snapToGrid w:val="0"/>
+    </w:pPr>
+    <w:rPr>
+      <w:sz w:val="20"/>
+      <w:szCs w:val="20"/>
+    </w:rPr>
+  </w:style>
+  <w:style w:type="character" w:customStyle="1" w:styleId="a8">
+    <w:name w:val="頁尾 字元"/>
+    <w:basedOn w:val="a0"/>
+    <w:link w:val="a7"/>
+    <w:uiPriority w:val="99"/>
+    <w:rsid w:val="00AC670C"/>
+    <w:rPr>
+      <w:sz w:val="20"/>
+      <w:szCs w:val="20"/>
+    </w:rPr>
+  </w:style>
+  <w:style w:type="character" w:styleId="a9">
+    <w:name w:val="Hyperlink"/>
+    <w:basedOn w:val="a0"/>
+    <w:uiPriority w:val="99"/>
+    <w:unhideWhenUsed/>
+    <w:rsid w:val="00AC670C"/>
+    <w:rPr>
+      <w:color w:val="0563C1" w:themeColor="hyperlink"/>
+      <w:u w:val="single"/>
+    </w:rPr>
+  </w:style>
+  <w:style w:type="character" w:styleId="aa">
+    <w:name w:val="Unresolved Mention"/>
+    <w:basedOn w:val="a0"/>
+    <w:uiPriority w:val="99"/>
+    <w:semiHidden/>
+    <w:unhideWhenUsed/>
+    <w:rsid w:val="00AC670C"/>
+    <w:rPr>
+      <w:color w:val="808080"/>
+      <w:shd w:val="clear" w:color="auto" w:fill="E6E6E6"/>
+    </w:rPr>
+  </w:style>
 </w:styles>
 </file>
 

</xml_diff>